<commit_message>
LOCK: institutional rules (Python file-creation rules) — immutable governance artifact
</commit_message>
<xml_diff>
--- a/docs/INSTITUTIONAL_RULES/1 Set Up Rules Creating Files in Python.docx
+++ b/docs/INSTITUTIONAL_RULES/1 Set Up Rules Creating Files in Python.docx
@@ -1702,8 +1702,8 @@
         <w:rPr>
           <w:noProof/>
         </w:rPr>
-        <w:pict w14:anchorId="411636AB">
-          <v:rect id="_x0000_i1083" alt="" style="width:246.65pt;height:.05pt;mso-width-percent:0;mso-height-percent:0;mso-width-percent:0;mso-height-percent:0" o:hrpct="527" o:hralign="center" o:hrstd="t" o:hr="t" fillcolor="#a0a0a0" stroked="f"/>
+        <w:pict w14:anchorId="4433CB98">
+          <v:rect id="_x0000_i1083" alt="" style="width:227.45pt;height:.05pt;mso-width-percent:0;mso-height-percent:0;mso-width-percent:0;mso-height-percent:0" o:hrpct="486" o:hralign="center" o:hrstd="t" o:hr="t" fillcolor="#a0a0a0" stroked="f"/>
         </w:pict>
       </w:r>
     </w:p>
@@ -1772,8 +1772,8 @@
         <w:rPr>
           <w:noProof/>
         </w:rPr>
-        <w:pict w14:anchorId="104AA5DD">
-          <v:rect id="_x0000_i1082" alt="" style="width:246.65pt;height:.05pt;mso-width-percent:0;mso-height-percent:0;mso-width-percent:0;mso-height-percent:0" o:hrpct="527" o:hralign="center" o:hrstd="t" o:hr="t" fillcolor="#a0a0a0" stroked="f"/>
+        <w:pict w14:anchorId="2EB847D6">
+          <v:rect id="_x0000_i1082" alt="" style="width:227.45pt;height:.05pt;mso-width-percent:0;mso-height-percent:0;mso-width-percent:0;mso-height-percent:0" o:hrpct="486" o:hralign="center" o:hrstd="t" o:hr="t" fillcolor="#a0a0a0" stroked="f"/>
         </w:pict>
       </w:r>
     </w:p>
@@ -1842,8 +1842,8 @@
         <w:rPr>
           <w:noProof/>
         </w:rPr>
-        <w:pict w14:anchorId="04112914">
-          <v:rect id="_x0000_i1081" alt="" style="width:246.65pt;height:.05pt;mso-width-percent:0;mso-height-percent:0;mso-width-percent:0;mso-height-percent:0" o:hrpct="527" o:hralign="center" o:hrstd="t" o:hr="t" fillcolor="#a0a0a0" stroked="f"/>
+        <w:pict w14:anchorId="75F2AA39">
+          <v:rect id="_x0000_i1081" alt="" style="width:227.45pt;height:.05pt;mso-width-percent:0;mso-height-percent:0;mso-width-percent:0;mso-height-percent:0" o:hrpct="486" o:hralign="center" o:hrstd="t" o:hr="t" fillcolor="#a0a0a0" stroked="f"/>
         </w:pict>
       </w:r>
     </w:p>
@@ -1912,8 +1912,8 @@
         <w:rPr>
           <w:noProof/>
         </w:rPr>
-        <w:pict w14:anchorId="6E46F8DC">
-          <v:rect id="_x0000_i1080" alt="" style="width:246.65pt;height:.05pt;mso-width-percent:0;mso-height-percent:0;mso-width-percent:0;mso-height-percent:0" o:hrpct="527" o:hralign="center" o:hrstd="t" o:hr="t" fillcolor="#a0a0a0" stroked="f"/>
+        <w:pict w14:anchorId="1AEA4DF5">
+          <v:rect id="_x0000_i1080" alt="" style="width:227.45pt;height:.05pt;mso-width-percent:0;mso-height-percent:0;mso-width-percent:0;mso-height-percent:0" o:hrpct="486" o:hralign="center" o:hrstd="t" o:hr="t" fillcolor="#a0a0a0" stroked="f"/>
         </w:pict>
       </w:r>
     </w:p>
@@ -2039,8 +2039,8 @@
         <w:rPr>
           <w:noProof/>
         </w:rPr>
-        <w:pict w14:anchorId="7579832F">
-          <v:rect id="_x0000_i1079" alt="" style="width:246.65pt;height:.05pt;mso-width-percent:0;mso-height-percent:0;mso-width-percent:0;mso-height-percent:0" o:hrpct="527" o:hralign="center" o:hrstd="t" o:hr="t" fillcolor="#a0a0a0" stroked="f"/>
+        <w:pict w14:anchorId="66A06DFB">
+          <v:rect id="_x0000_i1079" alt="" style="width:227.45pt;height:.05pt;mso-width-percent:0;mso-height-percent:0;mso-width-percent:0;mso-height-percent:0" o:hrpct="486" o:hralign="center" o:hrstd="t" o:hr="t" fillcolor="#a0a0a0" stroked="f"/>
         </w:pict>
       </w:r>
     </w:p>
@@ -2130,8 +2130,8 @@
         <w:rPr>
           <w:noProof/>
         </w:rPr>
-        <w:pict w14:anchorId="2BADA631">
-          <v:rect id="_x0000_i1078" alt="" style="width:246.65pt;height:.05pt;mso-width-percent:0;mso-height-percent:0;mso-width-percent:0;mso-height-percent:0" o:hrpct="527" o:hralign="center" o:hrstd="t" o:hr="t" fillcolor="#a0a0a0" stroked="f"/>
+        <w:pict w14:anchorId="48260E6E">
+          <v:rect id="_x0000_i1078" alt="" style="width:227.45pt;height:.05pt;mso-width-percent:0;mso-height-percent:0;mso-width-percent:0;mso-height-percent:0" o:hrpct="486" o:hralign="center" o:hrstd="t" o:hr="t" fillcolor="#a0a0a0" stroked="f"/>
         </w:pict>
       </w:r>
     </w:p>
@@ -2200,8 +2200,8 @@
         <w:rPr>
           <w:noProof/>
         </w:rPr>
-        <w:pict w14:anchorId="57E6C641">
-          <v:rect id="_x0000_i1077" alt="" style="width:246.65pt;height:.05pt;mso-width-percent:0;mso-height-percent:0;mso-width-percent:0;mso-height-percent:0" o:hrpct="527" o:hralign="center" o:hrstd="t" o:hr="t" fillcolor="#a0a0a0" stroked="f"/>
+        <w:pict w14:anchorId="393E66F9">
+          <v:rect id="_x0000_i1077" alt="" style="width:227.45pt;height:.05pt;mso-width-percent:0;mso-height-percent:0;mso-width-percent:0;mso-height-percent:0" o:hrpct="486" o:hralign="center" o:hrstd="t" o:hr="t" fillcolor="#a0a0a0" stroked="f"/>
         </w:pict>
       </w:r>
     </w:p>
@@ -2300,8 +2300,8 @@
         <w:rPr>
           <w:noProof/>
         </w:rPr>
-        <w:pict w14:anchorId="6B8ECA28">
-          <v:rect id="_x0000_i1076" alt="" style="width:246.65pt;height:.05pt;mso-width-percent:0;mso-height-percent:0;mso-width-percent:0;mso-height-percent:0" o:hrpct="527" o:hralign="center" o:hrstd="t" o:hr="t" fillcolor="#a0a0a0" stroked="f"/>
+        <w:pict w14:anchorId="7240007F">
+          <v:rect id="_x0000_i1076" alt="" style="width:227.45pt;height:.05pt;mso-width-percent:0;mso-height-percent:0;mso-width-percent:0;mso-height-percent:0" o:hrpct="486" o:hralign="center" o:hrstd="t" o:hr="t" fillcolor="#a0a0a0" stroked="f"/>
         </w:pict>
       </w:r>
     </w:p>
@@ -2334,8 +2334,8 @@
         <w:rPr>
           <w:noProof/>
         </w:rPr>
-        <w:pict w14:anchorId="58E53D7B">
-          <v:rect id="_x0000_i1075" alt="" style="width:246.65pt;height:.05pt;mso-width-percent:0;mso-height-percent:0;mso-width-percent:0;mso-height-percent:0" o:hrpct="527" o:hralign="center" o:hrstd="t" o:hr="t" fillcolor="#a0a0a0" stroked="f"/>
+        <w:pict w14:anchorId="02CB9ED8">
+          <v:rect id="_x0000_i1075" alt="" style="width:227.45pt;height:.05pt;mso-width-percent:0;mso-height-percent:0;mso-width-percent:0;mso-height-percent:0" o:hrpct="486" o:hralign="center" o:hrstd="t" o:hr="t" fillcolor="#a0a0a0" stroked="f"/>
         </w:pict>
       </w:r>
     </w:p>
@@ -2424,8 +2424,8 @@
         <w:rPr>
           <w:noProof/>
         </w:rPr>
-        <w:pict w14:anchorId="025C7F74">
-          <v:rect id="_x0000_i1074" alt="" style="width:246.65pt;height:.05pt;mso-width-percent:0;mso-height-percent:0;mso-width-percent:0;mso-height-percent:0" o:hrpct="527" o:hralign="center" o:hrstd="t" o:hr="t" fillcolor="#a0a0a0" stroked="f"/>
+        <w:pict w14:anchorId="6C7264C1">
+          <v:rect id="_x0000_i1074" alt="" style="width:227.45pt;height:.05pt;mso-width-percent:0;mso-height-percent:0;mso-width-percent:0;mso-height-percent:0" o:hrpct="486" o:hralign="center" o:hrstd="t" o:hr="t" fillcolor="#a0a0a0" stroked="f"/>
         </w:pict>
       </w:r>
     </w:p>
@@ -2550,8 +2550,8 @@
         <w:rPr>
           <w:noProof/>
         </w:rPr>
-        <w:pict w14:anchorId="1C749F61">
-          <v:rect id="_x0000_i1073" alt="" style="width:246.65pt;height:.05pt;mso-width-percent:0;mso-height-percent:0;mso-width-percent:0;mso-height-percent:0" o:hrpct="527" o:hralign="center" o:hrstd="t" o:hr="t" fillcolor="#a0a0a0" stroked="f"/>
+        <w:pict w14:anchorId="239B8FC8">
+          <v:rect id="_x0000_i1073" alt="" style="width:227.45pt;height:.05pt;mso-width-percent:0;mso-height-percent:0;mso-width-percent:0;mso-height-percent:0" o:hrpct="486" o:hralign="center" o:hrstd="t" o:hr="t" fillcolor="#a0a0a0" stroked="f"/>
         </w:pict>
       </w:r>
     </w:p>
@@ -2633,8 +2633,8 @@
         <w:rPr>
           <w:noProof/>
         </w:rPr>
-        <w:pict w14:anchorId="71B4EAE4">
-          <v:rect id="_x0000_i1072" alt="" style="width:246.65pt;height:.05pt;mso-width-percent:0;mso-height-percent:0;mso-width-percent:0;mso-height-percent:0" o:hrpct="527" o:hralign="center" o:hrstd="t" o:hr="t" fillcolor="#a0a0a0" stroked="f"/>
+        <w:pict w14:anchorId="06F5E752">
+          <v:rect id="_x0000_i1072" alt="" style="width:227.45pt;height:.05pt;mso-width-percent:0;mso-height-percent:0;mso-width-percent:0;mso-height-percent:0" o:hrpct="486" o:hralign="center" o:hrstd="t" o:hr="t" fillcolor="#a0a0a0" stroked="f"/>
         </w:pict>
       </w:r>
     </w:p>
@@ -2775,8 +2775,8 @@
         <w:rPr>
           <w:noProof/>
         </w:rPr>
-        <w:pict w14:anchorId="4ED171AF">
-          <v:rect id="_x0000_i1071" alt="" style="width:246.65pt;height:.05pt;mso-width-percent:0;mso-height-percent:0;mso-width-percent:0;mso-height-percent:0" o:hrpct="527" o:hralign="center" o:hrstd="t" o:hr="t" fillcolor="#a0a0a0" stroked="f"/>
+        <w:pict w14:anchorId="47A1180A">
+          <v:rect id="_x0000_i1071" alt="" style="width:227.45pt;height:.05pt;mso-width-percent:0;mso-height-percent:0;mso-width-percent:0;mso-height-percent:0" o:hrpct="486" o:hralign="center" o:hrstd="t" o:hr="t" fillcolor="#a0a0a0" stroked="f"/>
         </w:pict>
       </w:r>
     </w:p>
@@ -2837,16 +2837,16 @@
         <w:rPr>
           <w:noProof/>
         </w:rPr>
-        <w:pict w14:anchorId="642AD2E3">
-          <v:rect id="_x0000_i1070" alt="" style="width:246.65pt;height:.05pt;mso-width-percent:0;mso-height-percent:0;mso-width-percent:0;mso-height-percent:0" o:hrpct="527" o:hralign="center" o:hrstd="t" o:hr="t" fillcolor="#a0a0a0" stroked="f"/>
+        <w:pict w14:anchorId="4D55E124">
+          <v:rect id="_x0000_i1070" alt="" style="width:227.45pt;height:.05pt;mso-width-percent:0;mso-height-percent:0;mso-width-percent:0;mso-height-percent:0" o:hrpct="486" o:hralign="center" o:hrstd="t" o:hr="t" fillcolor="#a0a0a0" stroked="f"/>
         </w:pict>
       </w:r>
       <w:r>
         <w:rPr>
           <w:noProof/>
         </w:rPr>
-        <w:pict w14:anchorId="1D1B3E84">
-          <v:rect id="_x0000_i1069" alt="" style="width:246.65pt;height:.05pt;mso-width-percent:0;mso-height-percent:0;mso-width-percent:0;mso-height-percent:0" o:hrpct="527" o:hralign="center" o:hrstd="t" o:hr="t" fillcolor="#a0a0a0" stroked="f"/>
+        <w:pict w14:anchorId="165943A7">
+          <v:rect id="_x0000_i1069" alt="" style="width:227.45pt;height:.05pt;mso-width-percent:0;mso-height-percent:0;mso-width-percent:0;mso-height-percent:0" o:hrpct="486" o:hralign="center" o:hrstd="t" o:hr="t" fillcolor="#a0a0a0" stroked="f"/>
         </w:pict>
       </w:r>
     </w:p>
@@ -3147,8 +3147,8 @@
         <w:rPr>
           <w:noProof/>
         </w:rPr>
-        <w:pict w14:anchorId="2C96F5DE">
-          <v:rect id="_x0000_i1068" alt="" style="width:267.25pt;height:.05pt;mso-width-percent:0;mso-height-percent:0;mso-width-percent:0;mso-height-percent:0" o:hrpct="571" o:hralign="center" o:hrstd="t" o:hr="t" fillcolor="#a0a0a0" stroked="f"/>
+        <w:pict w14:anchorId="6BFD768F">
+          <v:rect id="_x0000_i1068" alt="" style="width:246.65pt;height:.05pt;mso-width-percent:0;mso-height-percent:0;mso-width-percent:0;mso-height-percent:0" o:hrpct="527" o:hralign="center" o:hrstd="t" o:hr="t" fillcolor="#a0a0a0" stroked="f"/>
         </w:pict>
       </w:r>
     </w:p>
@@ -3261,8 +3261,8 @@
         <w:rPr>
           <w:noProof/>
         </w:rPr>
-        <w:pict w14:anchorId="0E3CA287">
-          <v:rect id="_x0000_i1067" alt="" style="width:267.25pt;height:.05pt;mso-width-percent:0;mso-height-percent:0;mso-width-percent:0;mso-height-percent:0" o:hrpct="571" o:hralign="center" o:hrstd="t" o:hr="t" fillcolor="#a0a0a0" stroked="f"/>
+        <w:pict w14:anchorId="23BD67AC">
+          <v:rect id="_x0000_i1067" alt="" style="width:246.65pt;height:.05pt;mso-width-percent:0;mso-height-percent:0;mso-width-percent:0;mso-height-percent:0" o:hrpct="527" o:hralign="center" o:hrstd="t" o:hr="t" fillcolor="#a0a0a0" stroked="f"/>
         </w:pict>
       </w:r>
     </w:p>
@@ -3375,8 +3375,8 @@
         <w:rPr>
           <w:noProof/>
         </w:rPr>
-        <w:pict w14:anchorId="63E29AB8">
-          <v:rect id="_x0000_i1066" alt="" style="width:267.25pt;height:.05pt;mso-width-percent:0;mso-height-percent:0;mso-width-percent:0;mso-height-percent:0" o:hrpct="571" o:hralign="center" o:hrstd="t" o:hr="t" fillcolor="#a0a0a0" stroked="f"/>
+        <w:pict w14:anchorId="3B5A7DDE">
+          <v:rect id="_x0000_i1066" alt="" style="width:246.65pt;height:.05pt;mso-width-percent:0;mso-height-percent:0;mso-width-percent:0;mso-height-percent:0" o:hrpct="527" o:hralign="center" o:hrstd="t" o:hr="t" fillcolor="#a0a0a0" stroked="f"/>
         </w:pict>
       </w:r>
     </w:p>
@@ -3473,8 +3473,8 @@
         <w:rPr>
           <w:noProof/>
         </w:rPr>
-        <w:pict w14:anchorId="5B42476C">
-          <v:rect id="_x0000_i1065" alt="" style="width:267.25pt;height:.05pt;mso-width-percent:0;mso-height-percent:0;mso-width-percent:0;mso-height-percent:0" o:hrpct="571" o:hralign="center" o:hrstd="t" o:hr="t" fillcolor="#a0a0a0" stroked="f"/>
+        <w:pict w14:anchorId="7483EFD3">
+          <v:rect id="_x0000_i1065" alt="" style="width:246.65pt;height:.05pt;mso-width-percent:0;mso-height-percent:0;mso-width-percent:0;mso-height-percent:0" o:hrpct="527" o:hralign="center" o:hrstd="t" o:hr="t" fillcolor="#a0a0a0" stroked="f"/>
         </w:pict>
       </w:r>
     </w:p>
@@ -3661,8 +3661,8 @@
         <w:rPr>
           <w:noProof/>
         </w:rPr>
-        <w:pict w14:anchorId="7676FBE4">
-          <v:rect id="_x0000_i1064" alt="" style="width:267.25pt;height:.05pt;mso-width-percent:0;mso-height-percent:0;mso-width-percent:0;mso-height-percent:0" o:hrpct="571" o:hralign="center" o:hrstd="t" o:hr="t" fillcolor="#a0a0a0" stroked="f"/>
+        <w:pict w14:anchorId="0AFDE34E">
+          <v:rect id="_x0000_i1064" alt="" style="width:246.65pt;height:.05pt;mso-width-percent:0;mso-height-percent:0;mso-width-percent:0;mso-height-percent:0" o:hrpct="527" o:hralign="center" o:hrstd="t" o:hr="t" fillcolor="#a0a0a0" stroked="f"/>
         </w:pict>
       </w:r>
     </w:p>
@@ -3771,8 +3771,8 @@
         <w:rPr>
           <w:noProof/>
         </w:rPr>
-        <w:pict w14:anchorId="4BCC5D50">
-          <v:rect id="_x0000_i1063" alt="" style="width:267.25pt;height:.05pt;mso-width-percent:0;mso-height-percent:0;mso-width-percent:0;mso-height-percent:0" o:hrpct="571" o:hralign="center" o:hrstd="t" o:hr="t" fillcolor="#a0a0a0" stroked="f"/>
+        <w:pict w14:anchorId="471C12C9">
+          <v:rect id="_x0000_i1063" alt="" style="width:246.65pt;height:.05pt;mso-width-percent:0;mso-height-percent:0;mso-width-percent:0;mso-height-percent:0" o:hrpct="527" o:hralign="center" o:hrstd="t" o:hr="t" fillcolor="#a0a0a0" stroked="f"/>
         </w:pict>
       </w:r>
     </w:p>
@@ -3879,8 +3879,8 @@
         <w:rPr>
           <w:noProof/>
         </w:rPr>
-        <w:pict w14:anchorId="59932F18">
-          <v:rect id="_x0000_i1062" alt="" style="width:267.25pt;height:.05pt;mso-width-percent:0;mso-height-percent:0;mso-width-percent:0;mso-height-percent:0" o:hrpct="571" o:hralign="center" o:hrstd="t" o:hr="t" fillcolor="#a0a0a0" stroked="f"/>
+        <w:pict w14:anchorId="69533F72">
+          <v:rect id="_x0000_i1062" alt="" style="width:246.65pt;height:.05pt;mso-width-percent:0;mso-height-percent:0;mso-width-percent:0;mso-height-percent:0" o:hrpct="527" o:hralign="center" o:hrstd="t" o:hr="t" fillcolor="#a0a0a0" stroked="f"/>
         </w:pict>
       </w:r>
     </w:p>
@@ -4179,8 +4179,8 @@
           <w:rFonts w:asciiTheme="majorHAnsi" w:hAnsiTheme="majorHAnsi" w:cstheme="majorHAnsi"/>
           <w:noProof/>
         </w:rPr>
-        <w:pict w14:anchorId="4B8FC725">
-          <v:rect id="_x0000_i1061" alt="" style="width:289.2pt;height:.05pt;mso-width-percent:0;mso-height-percent:0;mso-width-percent:0;mso-height-percent:0" o:hrpct="618" o:hralign="center" o:hrstd="t" o:hr="t" fillcolor="#a0a0a0" stroked="f"/>
+        <w:pict w14:anchorId="63E4C80B">
+          <v:rect id="_x0000_i1061" alt="" style="width:267.25pt;height:.05pt;mso-width-percent:0;mso-height-percent:0;mso-width-percent:0;mso-height-percent:0" o:hrpct="571" o:hralign="center" o:hrstd="t" o:hr="t" fillcolor="#a0a0a0" stroked="f"/>
         </w:pict>
       </w:r>
     </w:p>
@@ -4327,8 +4327,8 @@
           <w:rFonts w:asciiTheme="majorHAnsi" w:hAnsiTheme="majorHAnsi" w:cstheme="majorHAnsi"/>
           <w:noProof/>
         </w:rPr>
-        <w:pict w14:anchorId="6A1FD3C1">
-          <v:rect id="_x0000_i1060" alt="" style="width:289.2pt;height:.05pt;mso-width-percent:0;mso-height-percent:0;mso-width-percent:0;mso-height-percent:0" o:hrpct="618" o:hralign="center" o:hrstd="t" o:hr="t" fillcolor="#a0a0a0" stroked="f"/>
+        <w:pict w14:anchorId="07EB7513">
+          <v:rect id="_x0000_i1060" alt="" style="width:267.25pt;height:.05pt;mso-width-percent:0;mso-height-percent:0;mso-width-percent:0;mso-height-percent:0" o:hrpct="571" o:hralign="center" o:hrstd="t" o:hr="t" fillcolor="#a0a0a0" stroked="f"/>
         </w:pict>
       </w:r>
     </w:p>
@@ -4400,8 +4400,8 @@
           <w:rFonts w:asciiTheme="majorHAnsi" w:hAnsiTheme="majorHAnsi" w:cstheme="majorHAnsi"/>
           <w:noProof/>
         </w:rPr>
-        <w:pict w14:anchorId="591C9C70">
-          <v:rect id="_x0000_i1059" alt="" style="width:289.2pt;height:.05pt;mso-width-percent:0;mso-height-percent:0;mso-width-percent:0;mso-height-percent:0" o:hrpct="618" o:hralign="center" o:hrstd="t" o:hr="t" fillcolor="#a0a0a0" stroked="f"/>
+        <w:pict w14:anchorId="17BE4483">
+          <v:rect id="_x0000_i1059" alt="" style="width:267.25pt;height:.05pt;mso-width-percent:0;mso-height-percent:0;mso-width-percent:0;mso-height-percent:0" o:hrpct="571" o:hralign="center" o:hrstd="t" o:hr="t" fillcolor="#a0a0a0" stroked="f"/>
         </w:pict>
       </w:r>
     </w:p>
@@ -4529,8 +4529,8 @@
           <w:rFonts w:asciiTheme="majorHAnsi" w:hAnsiTheme="majorHAnsi" w:cstheme="majorHAnsi"/>
           <w:noProof/>
         </w:rPr>
-        <w:pict w14:anchorId="2D2B1882">
-          <v:rect id="_x0000_i1058" alt="" style="width:289.2pt;height:.05pt;mso-width-percent:0;mso-height-percent:0;mso-width-percent:0;mso-height-percent:0" o:hrpct="618" o:hralign="center" o:hrstd="t" o:hr="t" fillcolor="#a0a0a0" stroked="f"/>
+        <w:pict w14:anchorId="1E3B456B">
+          <v:rect id="_x0000_i1058" alt="" style="width:267.25pt;height:.05pt;mso-width-percent:0;mso-height-percent:0;mso-width-percent:0;mso-height-percent:0" o:hrpct="571" o:hralign="center" o:hrstd="t" o:hr="t" fillcolor="#a0a0a0" stroked="f"/>
         </w:pict>
       </w:r>
     </w:p>
@@ -4642,8 +4642,8 @@
           <w:rFonts w:asciiTheme="majorHAnsi" w:hAnsiTheme="majorHAnsi" w:cstheme="majorHAnsi"/>
           <w:noProof/>
         </w:rPr>
-        <w:pict w14:anchorId="331A59EE">
-          <v:rect id="_x0000_i1057" alt="" style="width:289.2pt;height:.05pt;mso-width-percent:0;mso-height-percent:0;mso-width-percent:0;mso-height-percent:0" o:hrpct="618" o:hralign="center" o:hrstd="t" o:hr="t" fillcolor="#a0a0a0" stroked="f"/>
+        <w:pict w14:anchorId="2D89411F">
+          <v:rect id="_x0000_i1057" alt="" style="width:267.25pt;height:.05pt;mso-width-percent:0;mso-height-percent:0;mso-width-percent:0;mso-height-percent:0" o:hrpct="571" o:hralign="center" o:hrstd="t" o:hr="t" fillcolor="#a0a0a0" stroked="f"/>
         </w:pict>
       </w:r>
     </w:p>
@@ -4737,8 +4737,8 @@
           <w:rFonts w:asciiTheme="majorHAnsi" w:hAnsiTheme="majorHAnsi" w:cstheme="majorHAnsi"/>
           <w:noProof/>
         </w:rPr>
-        <w:pict w14:anchorId="628019CE">
-          <v:rect id="_x0000_i1056" alt="" style="width:289.2pt;height:.05pt;mso-width-percent:0;mso-height-percent:0;mso-width-percent:0;mso-height-percent:0" o:hrpct="618" o:hralign="center" o:hrstd="t" o:hr="t" fillcolor="#a0a0a0" stroked="f"/>
+        <w:pict w14:anchorId="474946A6">
+          <v:rect id="_x0000_i1056" alt="" style="width:267.25pt;height:.05pt;mso-width-percent:0;mso-height-percent:0;mso-width-percent:0;mso-height-percent:0" o:hrpct="571" o:hralign="center" o:hrstd="t" o:hr="t" fillcolor="#a0a0a0" stroked="f"/>
         </w:pict>
       </w:r>
     </w:p>
@@ -4947,8 +4947,8 @@
         <w:rPr>
           <w:noProof/>
         </w:rPr>
-        <w:pict w14:anchorId="67355531">
-          <v:rect id="_x0000_i1055" alt="" style="width:313.55pt;height:.05pt;mso-width-percent:0;mso-height-percent:0;mso-width-percent:0;mso-height-percent:0" o:hrpct="670" o:hralign="center" o:hrstd="t" o:hr="t" fillcolor="#a0a0a0" stroked="f"/>
+        <w:pict w14:anchorId="6AD2FF62">
+          <v:rect id="_x0000_i1055" alt="" style="width:289.2pt;height:.05pt;mso-width-percent:0;mso-height-percent:0;mso-width-percent:0;mso-height-percent:0" o:hrpct="618" o:hralign="center" o:hrstd="t" o:hr="t" fillcolor="#a0a0a0" stroked="f"/>
         </w:pict>
       </w:r>
     </w:p>
@@ -5042,8 +5042,8 @@
         <w:rPr>
           <w:noProof/>
         </w:rPr>
-        <w:pict w14:anchorId="52B9ABB6">
-          <v:rect id="_x0000_i1054" alt="" style="width:313.55pt;height:.05pt;mso-width-percent:0;mso-height-percent:0;mso-width-percent:0;mso-height-percent:0" o:hrpct="670" o:hralign="center" o:hrstd="t" o:hr="t" fillcolor="#a0a0a0" stroked="f"/>
+        <w:pict w14:anchorId="4839A06E">
+          <v:rect id="_x0000_i1054" alt="" style="width:289.2pt;height:.05pt;mso-width-percent:0;mso-height-percent:0;mso-width-percent:0;mso-height-percent:0" o:hrpct="618" o:hralign="center" o:hrstd="t" o:hr="t" fillcolor="#a0a0a0" stroked="f"/>
         </w:pict>
       </w:r>
     </w:p>
@@ -5141,8 +5141,8 @@
         <w:rPr>
           <w:noProof/>
         </w:rPr>
-        <w:pict w14:anchorId="1C1E4C30">
-          <v:rect id="_x0000_i1053" alt="" style="width:313.55pt;height:.05pt;mso-width-percent:0;mso-height-percent:0;mso-width-percent:0;mso-height-percent:0" o:hrpct="670" o:hralign="center" o:hrstd="t" o:hr="t" fillcolor="#a0a0a0" stroked="f"/>
+        <w:pict w14:anchorId="144BB364">
+          <v:rect id="_x0000_i1053" alt="" style="width:289.2pt;height:.05pt;mso-width-percent:0;mso-height-percent:0;mso-width-percent:0;mso-height-percent:0" o:hrpct="618" o:hralign="center" o:hrstd="t" o:hr="t" fillcolor="#a0a0a0" stroked="f"/>
         </w:pict>
       </w:r>
     </w:p>
@@ -5257,8 +5257,8 @@
         <w:rPr>
           <w:noProof/>
         </w:rPr>
-        <w:pict w14:anchorId="018B348E">
-          <v:rect id="_x0000_i1052" alt="" style="width:313.55pt;height:.05pt;mso-width-percent:0;mso-height-percent:0;mso-width-percent:0;mso-height-percent:0" o:hrpct="670" o:hralign="center" o:hrstd="t" o:hr="t" fillcolor="#a0a0a0" stroked="f"/>
+        <w:pict w14:anchorId="271843D9">
+          <v:rect id="_x0000_i1052" alt="" style="width:289.2pt;height:.05pt;mso-width-percent:0;mso-height-percent:0;mso-width-percent:0;mso-height-percent:0" o:hrpct="618" o:hralign="center" o:hrstd="t" o:hr="t" fillcolor="#a0a0a0" stroked="f"/>
         </w:pict>
       </w:r>
     </w:p>
@@ -5349,8 +5349,8 @@
         <w:rPr>
           <w:noProof/>
         </w:rPr>
-        <w:pict w14:anchorId="227538EF">
-          <v:rect id="_x0000_i1051" alt="" style="width:313.55pt;height:.05pt;mso-width-percent:0;mso-height-percent:0;mso-width-percent:0;mso-height-percent:0" o:hrpct="670" o:hralign="center" o:hrstd="t" o:hr="t" fillcolor="#a0a0a0" stroked="f"/>
+        <w:pict w14:anchorId="56EA851C">
+          <v:rect id="_x0000_i1051" alt="" style="width:289.2pt;height:.05pt;mso-width-percent:0;mso-height-percent:0;mso-width-percent:0;mso-height-percent:0" o:hrpct="618" o:hralign="center" o:hrstd="t" o:hr="t" fillcolor="#a0a0a0" stroked="f"/>
         </w:pict>
       </w:r>
     </w:p>
@@ -5424,8 +5424,8 @@
         <w:rPr>
           <w:noProof/>
         </w:rPr>
-        <w:pict w14:anchorId="321114F8">
-          <v:rect id="_x0000_i1050" alt="" style="width:313.55pt;height:.05pt;mso-width-percent:0;mso-height-percent:0;mso-width-percent:0;mso-height-percent:0" o:hrpct="670" o:hralign="center" o:hrstd="t" o:hr="t" fillcolor="#a0a0a0" stroked="f"/>
+        <w:pict w14:anchorId="682E1EA3">
+          <v:rect id="_x0000_i1050" alt="" style="width:289.2pt;height:.05pt;mso-width-percent:0;mso-height-percent:0;mso-width-percent:0;mso-height-percent:0" o:hrpct="618" o:hralign="center" o:hrstd="t" o:hr="t" fillcolor="#a0a0a0" stroked="f"/>
         </w:pict>
       </w:r>
     </w:p>
@@ -5508,8 +5508,8 @@
         <w:rPr>
           <w:noProof/>
         </w:rPr>
-        <w:pict w14:anchorId="7A4212B6">
-          <v:rect id="_x0000_i1049" alt="" style="width:313.55pt;height:.05pt;mso-width-percent:0;mso-height-percent:0;mso-width-percent:0;mso-height-percent:0" o:hrpct="670" o:hralign="center" o:hrstd="t" o:hr="t" fillcolor="#a0a0a0" stroked="f"/>
+        <w:pict w14:anchorId="74274322">
+          <v:rect id="_x0000_i1049" alt="" style="width:289.2pt;height:.05pt;mso-width-percent:0;mso-height-percent:0;mso-width-percent:0;mso-height-percent:0" o:hrpct="618" o:hralign="center" o:hrstd="t" o:hr="t" fillcolor="#a0a0a0" stroked="f"/>
         </w:pict>
       </w:r>
     </w:p>
@@ -5591,8 +5591,8 @@
         <w:rPr>
           <w:noProof/>
         </w:rPr>
-        <w:pict w14:anchorId="577B48B6">
-          <v:rect id="_x0000_i1048" alt="" style="width:313.55pt;height:.05pt;mso-width-percent:0;mso-height-percent:0;mso-width-percent:0;mso-height-percent:0" o:hrpct="670" o:hralign="center" o:hrstd="t" o:hr="t" fillcolor="#a0a0a0" stroked="f"/>
+        <w:pict w14:anchorId="0347A934">
+          <v:rect id="_x0000_i1048" alt="" style="width:289.2pt;height:.05pt;mso-width-percent:0;mso-height-percent:0;mso-width-percent:0;mso-height-percent:0" o:hrpct="618" o:hralign="center" o:hrstd="t" o:hr="t" fillcolor="#a0a0a0" stroked="f"/>
         </w:pict>
       </w:r>
     </w:p>
@@ -5737,8 +5737,8 @@
         <w:rPr>
           <w:noProof/>
         </w:rPr>
-        <w:pict w14:anchorId="1F4B3A1B">
-          <v:rect id="_x0000_i1047" alt="" style="width:339.75pt;height:.05pt;mso-width-percent:0;mso-height-percent:0;mso-width-percent:0;mso-height-percent:0" o:hrpct="726" o:hralign="center" o:hrstd="t" o:hr="t" fillcolor="#a0a0a0" stroked="f"/>
+        <w:pict w14:anchorId="254C59E1">
+          <v:rect id="_x0000_i1047" alt="" style="width:313.55pt;height:.05pt;mso-width-percent:0;mso-height-percent:0;mso-width-percent:0;mso-height-percent:0" o:hrpct="670" o:hralign="center" o:hrstd="t" o:hr="t" fillcolor="#a0a0a0" stroked="f"/>
         </w:pict>
       </w:r>
     </w:p>
@@ -5804,8 +5804,8 @@
         <w:rPr>
           <w:noProof/>
         </w:rPr>
-        <w:pict w14:anchorId="6ACF8C85">
-          <v:rect id="_x0000_i1046" alt="" style="width:339.75pt;height:.05pt;mso-width-percent:0;mso-height-percent:0;mso-width-percent:0;mso-height-percent:0" o:hrpct="726" o:hralign="center" o:hrstd="t" o:hr="t" fillcolor="#a0a0a0" stroked="f"/>
+        <w:pict w14:anchorId="2797AFFD">
+          <v:rect id="_x0000_i1046" alt="" style="width:313.55pt;height:.05pt;mso-width-percent:0;mso-height-percent:0;mso-width-percent:0;mso-height-percent:0" o:hrpct="670" o:hralign="center" o:hrstd="t" o:hr="t" fillcolor="#a0a0a0" stroked="f"/>
         </w:pict>
       </w:r>
     </w:p>
@@ -5834,8 +5834,8 @@
         <w:rPr>
           <w:noProof/>
         </w:rPr>
-        <w:pict w14:anchorId="12D9992B">
-          <v:rect id="_x0000_i1045" alt="" style="width:339.75pt;height:.05pt;mso-width-percent:0;mso-height-percent:0;mso-width-percent:0;mso-height-percent:0" o:hrpct="726" o:hralign="center" o:hrstd="t" o:hr="t" fillcolor="#a0a0a0" stroked="f"/>
+        <w:pict w14:anchorId="4B6E5B24">
+          <v:rect id="_x0000_i1045" alt="" style="width:313.55pt;height:.05pt;mso-width-percent:0;mso-height-percent:0;mso-width-percent:0;mso-height-percent:0" o:hrpct="670" o:hralign="center" o:hrstd="t" o:hr="t" fillcolor="#a0a0a0" stroked="f"/>
         </w:pict>
       </w:r>
     </w:p>
@@ -6088,8 +6088,8 @@
         <w:rPr>
           <w:noProof/>
         </w:rPr>
-        <w:pict w14:anchorId="581895F1">
-          <v:rect id="_x0000_i1044" alt="" style="width:367.85pt;height:.05pt;mso-width-percent:0;mso-height-percent:0;mso-width-percent:0;mso-height-percent:0" o:hrpct="786" o:hralign="center" o:hrstd="t" o:hr="t" fillcolor="#a0a0a0" stroked="f"/>
+        <w:pict w14:anchorId="3326C083">
+          <v:rect id="_x0000_i1044" alt="" style="width:339.75pt;height:.05pt;mso-width-percent:0;mso-height-percent:0;mso-width-percent:0;mso-height-percent:0" o:hrpct="726" o:hralign="center" o:hrstd="t" o:hr="t" fillcolor="#a0a0a0" stroked="f"/>
         </w:pict>
       </w:r>
     </w:p>
@@ -6209,8 +6209,8 @@
         <w:rPr>
           <w:noProof/>
         </w:rPr>
-        <w:pict w14:anchorId="64005744">
-          <v:rect id="_x0000_i1043" alt="" style="width:367.85pt;height:.05pt;mso-width-percent:0;mso-height-percent:0;mso-width-percent:0;mso-height-percent:0" o:hrpct="786" o:hralign="center" o:hrstd="t" o:hr="t" fillcolor="#a0a0a0" stroked="f"/>
+        <w:pict w14:anchorId="383D7ABF">
+          <v:rect id="_x0000_i1043" alt="" style="width:339.75pt;height:.05pt;mso-width-percent:0;mso-height-percent:0;mso-width-percent:0;mso-height-percent:0" o:hrpct="726" o:hralign="center" o:hrstd="t" o:hr="t" fillcolor="#a0a0a0" stroked="f"/>
         </w:pict>
       </w:r>
     </w:p>
@@ -6297,8 +6297,8 @@
         <w:rPr>
           <w:noProof/>
         </w:rPr>
-        <w:pict w14:anchorId="764FBA77">
-          <v:rect id="_x0000_i1042" alt="" style="width:398.75pt;height:.05pt;mso-width-percent:0;mso-height-percent:0;mso-width-percent:0;mso-height-percent:0" o:hrpct="852" o:hralign="center" o:hrstd="t" o:hr="t" fillcolor="#a0a0a0" stroked="f"/>
+        <w:pict w14:anchorId="4A13F5BC">
+          <v:rect id="_x0000_i1042" alt="" style="width:367.85pt;height:.05pt;mso-width-percent:0;mso-height-percent:0;mso-width-percent:0;mso-height-percent:0" o:hrpct="786" o:hralign="center" o:hrstd="t" o:hr="t" fillcolor="#a0a0a0" stroked="f"/>
         </w:pict>
       </w:r>
     </w:p>
@@ -6417,8 +6417,8 @@
         <w:rPr>
           <w:noProof/>
         </w:rPr>
-        <w:pict w14:anchorId="7FAB83DC">
-          <v:rect id="_x0000_i1041" alt="" style="width:367.85pt;height:.05pt;mso-width-percent:0;mso-height-percent:0;mso-width-percent:0;mso-height-percent:0" o:hrpct="786" o:hralign="center" o:hrstd="t" o:hr="t" fillcolor="#a0a0a0" stroked="f"/>
+        <w:pict w14:anchorId="1A4E0B3F">
+          <v:rect id="_x0000_i1041" alt="" style="width:339.75pt;height:.05pt;mso-width-percent:0;mso-height-percent:0;mso-width-percent:0;mso-height-percent:0" o:hrpct="726" o:hralign="center" o:hrstd="t" o:hr="t" fillcolor="#a0a0a0" stroked="f"/>
         </w:pict>
       </w:r>
     </w:p>
@@ -6585,8 +6585,8 @@
         <w:rPr>
           <w:noProof/>
         </w:rPr>
-        <w:pict w14:anchorId="18C5395D">
-          <v:rect id="_x0000_i1040" alt="" style="width:367.85pt;height:.05pt;mso-width-percent:0;mso-height-percent:0;mso-width-percent:0;mso-height-percent:0" o:hrpct="786" o:hralign="center" o:hrstd="t" o:hr="t" fillcolor="#a0a0a0" stroked="f"/>
+        <w:pict w14:anchorId="0FC20D84">
+          <v:rect id="_x0000_i1040" alt="" style="width:339.75pt;height:.05pt;mso-width-percent:0;mso-height-percent:0;mso-width-percent:0;mso-height-percent:0" o:hrpct="726" o:hralign="center" o:hrstd="t" o:hr="t" fillcolor="#a0a0a0" stroked="f"/>
         </w:pict>
       </w:r>
     </w:p>
@@ -6667,8 +6667,8 @@
         <w:rPr>
           <w:noProof/>
         </w:rPr>
-        <w:pict w14:anchorId="50A244A8">
-          <v:rect id="_x0000_i1039" alt="" style="width:367.85pt;height:.05pt;mso-width-percent:0;mso-height-percent:0;mso-width-percent:0;mso-height-percent:0" o:hrpct="786" o:hralign="center" o:hrstd="t" o:hr="t" fillcolor="#a0a0a0" stroked="f"/>
+        <w:pict w14:anchorId="432D5EB3">
+          <v:rect id="_x0000_i1039" alt="" style="width:339.75pt;height:.05pt;mso-width-percent:0;mso-height-percent:0;mso-width-percent:0;mso-height-percent:0" o:hrpct="726" o:hralign="center" o:hrstd="t" o:hr="t" fillcolor="#a0a0a0" stroked="f"/>
         </w:pict>
       </w:r>
     </w:p>
@@ -6768,10 +6768,7 @@
         <w:pStyle w:val="Heading3"/>
       </w:pPr>
       <w:r>
-        <w:t>8</w:t>
-      </w:r>
-      <w:r>
-        <w:t>1. Absolute Deletion Prohibition Rule (Non-Negotiable)</w:t>
+        <w:t>81. Absolute Deletion Prohibition Rule (Non-Negotiable)</w:t>
       </w:r>
     </w:p>
     <w:p>
@@ -6945,8 +6942,8 @@
         <w:rPr>
           <w:noProof/>
         </w:rPr>
-        <w:pict w14:anchorId="45FB4709">
-          <v:rect id="_x0000_i1038" alt="" style="width:431.95pt;height:.05pt;mso-width-percent:0;mso-height-percent:0;mso-width-percent:0;mso-height-percent:0" o:hrpct="923" o:hralign="center" o:hrstd="t" o:hr="t" fillcolor="#a0a0a0" stroked="f"/>
+        <w:pict w14:anchorId="4EC08CCD">
+          <v:rect id="_x0000_i1038" alt="" style="width:398.75pt;height:.05pt;mso-width-percent:0;mso-height-percent:0;mso-width-percent:0;mso-height-percent:0" o:hrpct="852" o:hralign="center" o:hrstd="t" o:hr="t" fillcolor="#a0a0a0" stroked="f"/>
         </w:pict>
       </w:r>
     </w:p>
@@ -6955,10 +6952,7 @@
         <w:pStyle w:val="Heading3"/>
       </w:pPr>
       <w:r>
-        <w:t>8</w:t>
-      </w:r>
-      <w:r>
-        <w:t>2. Immutable Source Rule (Core Code)</w:t>
+        <w:t>82. Immutable Source Rule (Core Code)</w:t>
       </w:r>
     </w:p>
     <w:p>
@@ -7163,8 +7157,8 @@
         <w:rPr>
           <w:noProof/>
         </w:rPr>
-        <w:pict w14:anchorId="5AF92A79">
-          <v:rect id="_x0000_i1037" alt="" style="width:431.95pt;height:.05pt;mso-width-percent:0;mso-height-percent:0;mso-width-percent:0;mso-height-percent:0" o:hrpct="923" o:hralign="center" o:hrstd="t" o:hr="t" fillcolor="#a0a0a0" stroked="f"/>
+        <w:pict w14:anchorId="1EE34639">
+          <v:rect id="_x0000_i1037" alt="" style="width:398.75pt;height:.05pt;mso-width-percent:0;mso-height-percent:0;mso-width-percent:0;mso-height-percent:0" o:hrpct="852" o:hralign="center" o:hrstd="t" o:hr="t" fillcolor="#a0a0a0" stroked="f"/>
         </w:pict>
       </w:r>
     </w:p>
@@ -7173,10 +7167,7 @@
         <w:pStyle w:val="Heading3"/>
       </w:pPr>
       <w:r>
-        <w:t>8</w:t>
-      </w:r>
-      <w:r>
-        <w:t>3. Git Is a Safety Net, Not a Bulldozer</w:t>
+        <w:t>83. Git Is a Safety Net, Not a Bulldozer</w:t>
       </w:r>
     </w:p>
     <w:p>
@@ -7359,8 +7350,8 @@
           <w:noProof/>
         </w:rPr>
         <w:lastRenderedPageBreak/>
-        <w:pict w14:anchorId="2809015E">
-          <v:rect id="_x0000_i1036" alt="" style="width:431.95pt;height:.05pt;mso-width-percent:0;mso-height-percent:0;mso-width-percent:0;mso-height-percent:0" o:hrpct="923" o:hralign="center" o:hrstd="t" o:hr="t" fillcolor="#a0a0a0" stroked="f"/>
+        <w:pict w14:anchorId="046775DB">
+          <v:rect id="_x0000_i1036" alt="" style="width:398.75pt;height:.05pt;mso-width-percent:0;mso-height-percent:0;mso-width-percent:0;mso-height-percent:0" o:hrpct="852" o:hralign="center" o:hrstd="t" o:hr="t" fillcolor="#a0a0a0" stroked="f"/>
         </w:pict>
       </w:r>
     </w:p>
@@ -7369,10 +7360,7 @@
         <w:pStyle w:val="Heading3"/>
       </w:pPr>
       <w:r>
-        <w:t>8</w:t>
-      </w:r>
-      <w:r>
-        <w:t>4. Mandatory Shadow Backup Rule (Pre-Change)</w:t>
+        <w:t>84. Mandatory Shadow Backup Rule (Pre-Change)</w:t>
       </w:r>
     </w:p>
     <w:p>
@@ -7575,8 +7563,8 @@
         <w:rPr>
           <w:noProof/>
         </w:rPr>
-        <w:pict w14:anchorId="7B3E3E5A">
-          <v:rect id="_x0000_i1035" alt="" style="width:431.95pt;height:.05pt;mso-width-percent:0;mso-height-percent:0;mso-width-percent:0;mso-height-percent:0" o:hrpct="923" o:hralign="center" o:hrstd="t" o:hr="t" fillcolor="#a0a0a0" stroked="f"/>
+        <w:pict w14:anchorId="60BA7AE5">
+          <v:rect id="_x0000_i1035" alt="" style="width:398.75pt;height:.05pt;mso-width-percent:0;mso-height-percent:0;mso-width-percent:0;mso-height-percent:0" o:hrpct="852" o:hralign="center" o:hrstd="t" o:hr="t" fillcolor="#a0a0a0" stroked="f"/>
         </w:pict>
       </w:r>
     </w:p>
@@ -7585,10 +7573,7 @@
         <w:pStyle w:val="Heading3"/>
       </w:pPr>
       <w:r>
-        <w:t>8</w:t>
-      </w:r>
-      <w:r>
-        <w:t>5. Inventory Folders Are Distinct by Purpose</w:t>
+        <w:t>85. Inventory Folders Are Distinct by Purpose</w:t>
       </w:r>
     </w:p>
     <w:p>
@@ -7774,8 +7759,8 @@
         <w:rPr>
           <w:noProof/>
         </w:rPr>
-        <w:pict w14:anchorId="63C3505C">
-          <v:rect id="_x0000_i1034" alt="" style="width:431.95pt;height:.05pt;mso-width-percent:0;mso-height-percent:0;mso-width-percent:0;mso-height-percent:0" o:hrpct="923" o:hralign="center" o:hrstd="t" o:hr="t" fillcolor="#a0a0a0" stroked="f"/>
+        <w:pict w14:anchorId="3E06B001">
+          <v:rect id="_x0000_i1034" alt="" style="width:398.75pt;height:.05pt;mso-width-percent:0;mso-height-percent:0;mso-width-percent:0;mso-height-percent:0" o:hrpct="852" o:hralign="center" o:hrstd="t" o:hr="t" fillcolor="#a0a0a0" stroked="f"/>
         </w:pict>
       </w:r>
     </w:p>
@@ -7784,10 +7769,7 @@
         <w:pStyle w:val="Heading3"/>
       </w:pPr>
       <w:r>
-        <w:t>8</w:t>
-      </w:r>
-      <w:r>
-        <w:t>6. Output Directories Are Write-Only</w:t>
+        <w:t>86. Output Directories Are Write-Only</w:t>
       </w:r>
     </w:p>
     <w:p>
@@ -7876,8 +7858,8 @@
         <w:rPr>
           <w:noProof/>
         </w:rPr>
-        <w:pict w14:anchorId="7CC7FBC4">
-          <v:rect id="_x0000_i1033" alt="" style="width:431.95pt;height:.05pt;mso-width-percent:0;mso-height-percent:0;mso-width-percent:0;mso-height-percent:0" o:hrpct="923" o:hralign="center" o:hrstd="t" o:hr="t" fillcolor="#a0a0a0" stroked="f"/>
+        <w:pict w14:anchorId="70D40D38">
+          <v:rect id="_x0000_i1033" alt="" style="width:398.75pt;height:.05pt;mso-width-percent:0;mso-height-percent:0;mso-width-percent:0;mso-height-percent:0" o:hrpct="852" o:hralign="center" o:hrstd="t" o:hr="t" fillcolor="#a0a0a0" stroked="f"/>
         </w:pict>
       </w:r>
     </w:p>
@@ -7886,10 +7868,7 @@
         <w:pStyle w:val="Heading3"/>
       </w:pPr>
       <w:r>
-        <w:t>8</w:t>
-      </w:r>
-      <w:r>
-        <w:t>7. File Recreation Rule (Recovery Mode)</w:t>
+        <w:t>87. File Recreation Rule (Recovery Mode)</w:t>
       </w:r>
     </w:p>
     <w:p>
@@ -8034,8 +8013,8 @@
         <w:rPr>
           <w:noProof/>
         </w:rPr>
-        <w:pict w14:anchorId="488A43B3">
-          <v:rect id="_x0000_i1032" alt="" style="width:431.95pt;height:.05pt;mso-width-percent:0;mso-height-percent:0;mso-width-percent:0;mso-height-percent:0" o:hrpct="923" o:hralign="center" o:hrstd="t" o:hr="t" fillcolor="#a0a0a0" stroked="f"/>
+        <w:pict w14:anchorId="63C1B476">
+          <v:rect id="_x0000_i1032" alt="" style="width:398.75pt;height:.05pt;mso-width-percent:0;mso-height-percent:0;mso-width-percent:0;mso-height-percent:0" o:hrpct="852" o:hralign="center" o:hrstd="t" o:hr="t" fillcolor="#a0a0a0" stroked="f"/>
         </w:pict>
       </w:r>
     </w:p>
@@ -8044,10 +8023,7 @@
         <w:pStyle w:val="Heading3"/>
       </w:pPr>
       <w:r>
-        <w:t>8</w:t>
-      </w:r>
-      <w:r>
-        <w:t>8. No Assumptions of “Regeneratable” Assets</w:t>
+        <w:t>88. No Assumptions of “Regeneratable” Assets</w:t>
       </w:r>
     </w:p>
     <w:p>
@@ -8117,8 +8093,8 @@
         <w:rPr>
           <w:noProof/>
         </w:rPr>
-        <w:pict w14:anchorId="3F26ED3F">
-          <v:rect id="_x0000_i1031" alt="" style="width:431.95pt;height:.05pt;mso-width-percent:0;mso-height-percent:0;mso-width-percent:0;mso-height-percent:0" o:hrpct="923" o:hralign="center" o:hrstd="t" o:hr="t" fillcolor="#a0a0a0" stroked="f"/>
+        <w:pict w14:anchorId="3D3FC0A8">
+          <v:rect id="_x0000_i1031" alt="" style="width:398.75pt;height:.05pt;mso-width-percent:0;mso-height-percent:0;mso-width-percent:0;mso-height-percent:0" o:hrpct="852" o:hralign="center" o:hrstd="t" o:hr="t" fillcolor="#a0a0a0" stroked="f"/>
         </w:pict>
       </w:r>
     </w:p>
@@ -8127,10 +8103,7 @@
         <w:pStyle w:val="Heading3"/>
       </w:pPr>
       <w:r>
-        <w:t>8</w:t>
-      </w:r>
-      <w:r>
-        <w:t>9. Terminal Stability Is Secondary to Data Safety</w:t>
+        <w:t>89. Terminal Stability Is Secondary to Data Safety</w:t>
       </w:r>
     </w:p>
     <w:p>
@@ -8194,8 +8167,8 @@
         <w:rPr>
           <w:noProof/>
         </w:rPr>
-        <w:pict w14:anchorId="23DBCC6D">
-          <v:rect id="_x0000_i1030" alt="" style="width:431.95pt;height:.05pt;mso-width-percent:0;mso-height-percent:0;mso-width-percent:0;mso-height-percent:0" o:hrpct="923" o:hralign="center" o:hrstd="t" o:hr="t" fillcolor="#a0a0a0" stroked="f"/>
+        <w:pict w14:anchorId="3768F332">
+          <v:rect id="_x0000_i1030" alt="" style="width:398.75pt;height:.05pt;mso-width-percent:0;mso-height-percent:0;mso-width-percent:0;mso-height-percent:0" o:hrpct="852" o:hralign="center" o:hrstd="t" o:hr="t" fillcolor="#a0a0a0" stroked="f"/>
         </w:pict>
       </w:r>
     </w:p>
@@ -8204,10 +8177,7 @@
         <w:pStyle w:val="Heading3"/>
       </w:pPr>
       <w:r>
-        <w:t>9</w:t>
-      </w:r>
-      <w:r>
-        <w:t>0. Human Authority Override Rule</w:t>
+        <w:t>90. Human Authority Override Rule</w:t>
       </w:r>
     </w:p>
     <w:p>
@@ -8264,8 +8234,8 @@
         <w:rPr>
           <w:noProof/>
         </w:rPr>
-        <w:pict w14:anchorId="5EC26848">
-          <v:rect id="_x0000_i1029" alt="" style="width:431.95pt;height:.05pt;mso-width-percent:0;mso-height-percent:0;mso-width-percent:0;mso-height-percent:0" o:hrpct="923" o:hralign="center" o:hrstd="t" o:hr="t" fillcolor="#a0a0a0" stroked="f"/>
+        <w:pict w14:anchorId="1D202300">
+          <v:rect id="_x0000_i1029" alt="" style="width:398.75pt;height:.05pt;mso-width-percent:0;mso-height-percent:0;mso-width-percent:0;mso-height-percent:0" o:hrpct="852" o:hralign="center" o:hrstd="t" o:hr="t" fillcolor="#a0a0a0" stroked="f"/>
         </w:pict>
       </w:r>
     </w:p>
@@ -8274,10 +8244,7 @@
         <w:pStyle w:val="Heading3"/>
       </w:pPr>
       <w:r>
-        <w:t>9</w:t>
-      </w:r>
-      <w:r>
-        <w:t>1. Incident Classification &amp; Response</w:t>
+        <w:t>91. Incident Classification &amp; Response</w:t>
       </w:r>
     </w:p>
     <w:p>
@@ -8414,8 +8381,8 @@
         <w:rPr>
           <w:noProof/>
         </w:rPr>
-        <w:pict w14:anchorId="1D0138C0">
-          <v:rect id="_x0000_i1028" alt="" style="width:431.95pt;height:.05pt;mso-width-percent:0;mso-height-percent:0;mso-width-percent:0;mso-height-percent:0" o:hrpct="923" o:hralign="center" o:hrstd="t" o:hr="t" fillcolor="#a0a0a0" stroked="f"/>
+        <w:pict w14:anchorId="6F906ADB">
+          <v:rect id="_x0000_i1028" alt="" style="width:398.75pt;height:.05pt;mso-width-percent:0;mso-height-percent:0;mso-width-percent:0;mso-height-percent:0" o:hrpct="852" o:hralign="center" o:hrstd="t" o:hr="t" fillcolor="#a0a0a0" stroked="f"/>
         </w:pict>
       </w:r>
     </w:p>
@@ -8425,10 +8392,7 @@
       </w:pPr>
       <w:r>
         <w:lastRenderedPageBreak/>
-        <w:t>9</w:t>
-      </w:r>
-      <w:r>
-        <w:t>2. One-Way Door Principle</w:t>
+        <w:t>92. One-Way Door Principle</w:t>
       </w:r>
     </w:p>
     <w:p>
@@ -8488,8 +8452,8 @@
         <w:rPr>
           <w:noProof/>
         </w:rPr>
-        <w:pict w14:anchorId="28EA8C70">
-          <v:rect id="_x0000_i1027" alt="" style="width:431.95pt;height:.05pt;mso-width-percent:0;mso-height-percent:0;mso-width-percent:0;mso-height-percent:0" o:hrpct="923" o:hralign="center" o:hrstd="t" o:hr="t" fillcolor="#a0a0a0" stroked="f"/>
+        <w:pict w14:anchorId="6032F524">
+          <v:rect id="_x0000_i1027" alt="" style="width:398.75pt;height:.05pt;mso-width-percent:0;mso-height-percent:0;mso-width-percent:0;mso-height-percent:0" o:hrpct="852" o:hralign="center" o:hrstd="t" o:hr="t" fillcolor="#a0a0a0" stroked="f"/>
         </w:pict>
       </w:r>
     </w:p>
@@ -8570,8 +8534,8 @@
         <w:rPr>
           <w:noProof/>
         </w:rPr>
-        <w:pict w14:anchorId="04E7DB18">
-          <v:rect id="_x0000_i1026" alt="" style="width:431.95pt;height:.05pt;mso-width-percent:0;mso-height-percent:0;mso-width-percent:0;mso-height-percent:0" o:hrpct="923" o:hralign="center" o:hrstd="t" o:hr="t" fillcolor="#a0a0a0" stroked="f"/>
+        <w:pict w14:anchorId="6111700E">
+          <v:rect id="_x0000_i1026" alt="" style="width:398.75pt;height:.05pt;mso-width-percent:0;mso-height-percent:0;mso-width-percent:0;mso-height-percent:0" o:hrpct="852" o:hralign="center" o:hrstd="t" o:hr="t" fillcolor="#a0a0a0" stroked="f"/>
         </w:pict>
       </w:r>
     </w:p>
@@ -8673,8 +8637,8 @@
         <w:rPr>
           <w:noProof/>
         </w:rPr>
-        <w:pict w14:anchorId="65802627">
-          <v:rect id="_x0000_i1025" alt="" style="width:367.85pt;height:.05pt;mso-width-percent:0;mso-height-percent:0;mso-width-percent:0;mso-height-percent:0" o:hrpct="786" o:hralign="center" o:hrstd="t" o:hr="t" fillcolor="#a0a0a0" stroked="f"/>
+        <w:pict w14:anchorId="21645023">
+          <v:rect id="_x0000_i1025" alt="" style="width:339.75pt;height:.05pt;mso-width-percent:0;mso-height-percent:0;mso-width-percent:0;mso-height-percent:0" o:hrpct="726" o:hralign="center" o:hrstd="t" o:hr="t" fillcolor="#a0a0a0" stroked="f"/>
         </w:pict>
       </w:r>
     </w:p>

</xml_diff>